<commit_message>
Added pictures in metodics #2
</commit_message>
<xml_diff>
--- a/instructions_and_manuals/методички в формате DOCX/2_Как_установить_LInux_Ubuntu_20.04.docx
+++ b/instructions_and_manuals/методички в формате DOCX/2_Как_установить_LInux_Ubuntu_20.04.docx
@@ -2207,8 +2207,6 @@
           <w:rFonts w:hint="default" w:ascii="Times New Roman" w:hAnsi="Times New Roman" w:cs="Times New Roman"/>
         </w:rPr>
       </w:pPr>
-      <w:bookmarkStart w:id="6" w:name="_GoBack"/>
-      <w:bookmarkEnd w:id="6"/>
       <w:r>
         <w:rPr>
           <w:rFonts w:hint="default" w:ascii="Times New Roman" w:hAnsi="Times New Roman" w:cs="Times New Roman"/>
@@ -2364,6 +2362,128 @@
         </w:numPr>
         <w:ind w:leftChars="0"/>
         <w:rPr>
+          <w:rFonts w:ascii="SimSun" w:hAnsi="SimSun" w:eastAsia="SimSun" w:cs="SimSun"/>
+          <w:sz w:val="24"/>
+          <w:szCs w:val="24"/>
+        </w:rPr>
+      </w:pPr>
+      <w:r>
+        <w:rPr>
+          <w:rFonts w:ascii="SimSun" w:hAnsi="SimSun" w:eastAsia="SimSun" w:cs="SimSun"/>
+          <w:sz w:val="24"/>
+          <w:szCs w:val="24"/>
+        </w:rPr>
+        <w:drawing>
+          <wp:inline distT="0" distB="0" distL="114300" distR="114300">
+            <wp:extent cx="6328410" cy="2269490"/>
+            <wp:effectExtent l="0" t="0" r="11430" b="1270"/>
+            <wp:docPr id="22" name="Изображение 2" descr="IMG_256"/>
+            <wp:cNvGraphicFramePr>
+              <a:graphicFrameLocks xmlns:a="http://schemas.openxmlformats.org/drawingml/2006/main" noChangeAspect="1"/>
+            </wp:cNvGraphicFramePr>
+            <a:graphic xmlns:a="http://schemas.openxmlformats.org/drawingml/2006/main">
+              <a:graphicData uri="http://schemas.openxmlformats.org/drawingml/2006/picture">
+                <pic:pic xmlns:pic="http://schemas.openxmlformats.org/drawingml/2006/picture">
+                  <pic:nvPicPr>
+                    <pic:cNvPr id="22" name="Изображение 2" descr="IMG_256"/>
+                    <pic:cNvPicPr>
+                      <a:picLocks noChangeAspect="1"/>
+                    </pic:cNvPicPr>
+                  </pic:nvPicPr>
+                  <pic:blipFill>
+                    <a:blip r:embed="rId26"/>
+                    <a:stretch>
+                      <a:fillRect/>
+                    </a:stretch>
+                  </pic:blipFill>
+                  <pic:spPr>
+                    <a:xfrm>
+                      <a:off x="0" y="0"/>
+                      <a:ext cx="6328410" cy="2269490"/>
+                    </a:xfrm>
+                    <a:prstGeom prst="rect">
+                      <a:avLst/>
+                    </a:prstGeom>
+                    <a:noFill/>
+                    <a:ln w="9525">
+                      <a:noFill/>
+                    </a:ln>
+                  </pic:spPr>
+                </pic:pic>
+              </a:graphicData>
+            </a:graphic>
+          </wp:inline>
+        </w:drawing>
+      </w:r>
+    </w:p>
+    <w:p>
+      <w:pPr>
+        <w:pStyle w:val="17"/>
+        <w:numPr>
+          <w:ilvl w:val="0"/>
+          <w:numId w:val="0"/>
+        </w:numPr>
+        <w:ind w:leftChars="0"/>
+        <w:rPr>
+          <w:rFonts w:hint="default" w:ascii="SimSun" w:hAnsi="SimSun" w:eastAsia="SimSun" w:cs="SimSun"/>
+          <w:sz w:val="24"/>
+          <w:szCs w:val="24"/>
+          <w:lang w:val="en-US"/>
+        </w:rPr>
+      </w:pPr>
+      <w:r>
+        <w:t xml:space="preserve">Изображение </w:t>
+      </w:r>
+      <w:r>
+        <w:fldChar w:fldCharType="begin"/>
+      </w:r>
+      <w:r>
+        <w:instrText xml:space="preserve"> SEQ Изображение \* ARABIC </w:instrText>
+      </w:r>
+      <w:r>
+        <w:fldChar w:fldCharType="separate"/>
+      </w:r>
+      <w:r>
+        <w:t>20</w:t>
+      </w:r>
+      <w:r>
+        <w:fldChar w:fldCharType="end"/>
+      </w:r>
+      <w:r>
+        <w:rPr>
+          <w:lang w:val="en-US"/>
+        </w:rPr>
+        <w:t xml:space="preserve"> </w:t>
+      </w:r>
+      <w:r>
+        <w:rPr>
+          <w:rFonts w:hint="default"/>
+          <w:lang w:val="en-US"/>
+        </w:rPr>
+        <w:t>-</w:t>
+      </w:r>
+      <w:r>
+        <w:rPr>
+          <w:lang w:val="en-US"/>
+        </w:rPr>
+        <w:t xml:space="preserve"> Место нахождения настроек</w:t>
+      </w:r>
+      <w:r>
+        <w:rPr>
+          <w:rFonts w:hint="default"/>
+          <w:lang w:val="en-US"/>
+        </w:rPr>
+        <w:t>.</w:t>
+      </w:r>
+    </w:p>
+    <w:p>
+      <w:pPr>
+        <w:numPr>
+          <w:ilvl w:val="0"/>
+          <w:numId w:val="0"/>
+        </w:numPr>
+        <w:ind w:leftChars="0"/>
+        <w:rPr>
           <w:rFonts w:hint="default" w:ascii="Times New Roman" w:hAnsi="Times New Roman" w:cs="Times New Roman"/>
         </w:rPr>
       </w:pPr>
@@ -2399,6 +2519,109 @@
     </w:p>
     <w:p>
       <w:pPr>
+        <w:numPr>
+          <w:ilvl w:val="0"/>
+          <w:numId w:val="0"/>
+        </w:numPr>
+        <w:ind w:leftChars="0"/>
+        <w:jc w:val="center"/>
+        <w:rPr>
+          <w:rFonts w:ascii="SimSun" w:hAnsi="SimSun" w:eastAsia="SimSun" w:cs="SimSun"/>
+          <w:sz w:val="24"/>
+          <w:szCs w:val="24"/>
+        </w:rPr>
+      </w:pPr>
+      <w:r>
+        <w:rPr>
+          <w:rFonts w:ascii="SimSun" w:hAnsi="SimSun" w:eastAsia="SimSun" w:cs="SimSun"/>
+          <w:sz w:val="24"/>
+          <w:szCs w:val="24"/>
+        </w:rPr>
+        <w:drawing>
+          <wp:inline distT="0" distB="0" distL="114300" distR="114300">
+            <wp:extent cx="6315710" cy="3547745"/>
+            <wp:effectExtent l="0" t="0" r="8890" b="3175"/>
+            <wp:docPr id="23" name="Изображение 3" descr="IMG_256"/>
+            <wp:cNvGraphicFramePr>
+              <a:graphicFrameLocks xmlns:a="http://schemas.openxmlformats.org/drawingml/2006/main" noChangeAspect="1"/>
+            </wp:cNvGraphicFramePr>
+            <a:graphic xmlns:a="http://schemas.openxmlformats.org/drawingml/2006/main">
+              <a:graphicData uri="http://schemas.openxmlformats.org/drawingml/2006/picture">
+                <pic:pic xmlns:pic="http://schemas.openxmlformats.org/drawingml/2006/picture">
+                  <pic:nvPicPr>
+                    <pic:cNvPr id="23" name="Изображение 3" descr="IMG_256"/>
+                    <pic:cNvPicPr>
+                      <a:picLocks noChangeAspect="1"/>
+                    </pic:cNvPicPr>
+                  </pic:nvPicPr>
+                  <pic:blipFill>
+                    <a:blip r:embed="rId27"/>
+                    <a:stretch>
+                      <a:fillRect/>
+                    </a:stretch>
+                  </pic:blipFill>
+                  <pic:spPr>
+                    <a:xfrm>
+                      <a:off x="0" y="0"/>
+                      <a:ext cx="6315710" cy="3547745"/>
+                    </a:xfrm>
+                    <a:prstGeom prst="rect">
+                      <a:avLst/>
+                    </a:prstGeom>
+                    <a:noFill/>
+                    <a:ln w="9525">
+                      <a:noFill/>
+                    </a:ln>
+                  </pic:spPr>
+                </pic:pic>
+              </a:graphicData>
+            </a:graphic>
+          </wp:inline>
+        </w:drawing>
+      </w:r>
+    </w:p>
+    <w:p>
+      <w:pPr>
+        <w:pStyle w:val="17"/>
+        <w:numPr>
+          <w:ilvl w:val="0"/>
+          <w:numId w:val="0"/>
+        </w:numPr>
+        <w:ind w:leftChars="0"/>
+        <w:rPr>
+          <w:rFonts w:hint="default" w:ascii="SimSun" w:hAnsi="SimSun" w:eastAsia="SimSun" w:cs="SimSun"/>
+          <w:sz w:val="24"/>
+          <w:szCs w:val="24"/>
+          <w:lang w:val="en-US"/>
+        </w:rPr>
+      </w:pPr>
+      <w:r>
+        <w:t xml:space="preserve">Изображение </w:t>
+      </w:r>
+      <w:r>
+        <w:fldChar w:fldCharType="begin"/>
+      </w:r>
+      <w:r>
+        <w:instrText xml:space="preserve"> SEQ Изображение \* ARABIC </w:instrText>
+      </w:r>
+      <w:r>
+        <w:fldChar w:fldCharType="separate"/>
+      </w:r>
+      <w:r>
+        <w:t>21</w:t>
+      </w:r>
+      <w:r>
+        <w:fldChar w:fldCharType="end"/>
+      </w:r>
+      <w:r>
+        <w:rPr>
+          <w:lang w:val="en-US"/>
+        </w:rPr>
+        <w:t xml:space="preserve"> - Language &amp; Region.</w:t>
+      </w:r>
+    </w:p>
+    <w:p>
+      <w:pPr>
         <w:pStyle w:val="4"/>
         <w:bidi w:val="0"/>
         <w:rPr>
@@ -2431,16 +2654,116 @@
       </w:pPr>
       <w:r>
         <w:rPr>
-          <w:rFonts w:hint="default" w:ascii="Times New Roman" w:hAnsi="Times New Roman" w:cs="Times New Roman"/>
-        </w:rPr>
-        <w:t>Нажмите «Управление установленными языками» (Manage Installed Languages)</w:t>
-      </w:r>
-      <w:r>
-        <w:rPr>
-          <w:rFonts w:hint="default" w:cs="Times New Roman"/>
-          <w:lang w:val="ru-RU"/>
-        </w:rPr>
-        <w:t>.</w:t>
+          <w:rFonts w:hint="default" w:ascii="Times New Roman" w:hAnsi="Times New Roman"/>
+        </w:rPr>
+        <w:t>Нажмите на «+», что</w:t>
+      </w:r>
+      <w:bookmarkStart w:id="6" w:name="_GoBack"/>
+      <w:bookmarkEnd w:id="6"/>
+      <w:r>
+        <w:rPr>
+          <w:rFonts w:hint="default" w:ascii="Times New Roman" w:hAnsi="Times New Roman"/>
+        </w:rPr>
+        <w:t>бы добавить новый язык.</w:t>
+      </w:r>
+    </w:p>
+    <w:p>
+      <w:pPr>
+        <w:numPr>
+          <w:numId w:val="0"/>
+        </w:numPr>
+        <w:jc w:val="center"/>
+        <w:rPr>
+          <w:rFonts w:ascii="SimSun" w:hAnsi="SimSun" w:eastAsia="SimSun" w:cs="SimSun"/>
+          <w:sz w:val="24"/>
+          <w:szCs w:val="24"/>
+        </w:rPr>
+      </w:pPr>
+      <w:r>
+        <w:rPr>
+          <w:rFonts w:ascii="SimSun" w:hAnsi="SimSun" w:eastAsia="SimSun" w:cs="SimSun"/>
+          <w:sz w:val="24"/>
+          <w:szCs w:val="24"/>
+        </w:rPr>
+        <w:drawing>
+          <wp:inline distT="0" distB="0" distL="114300" distR="114300">
+            <wp:extent cx="6315710" cy="3552190"/>
+            <wp:effectExtent l="0" t="0" r="8890" b="13970"/>
+            <wp:docPr id="24" name="Изображение 4" descr="IMG_256"/>
+            <wp:cNvGraphicFramePr>
+              <a:graphicFrameLocks xmlns:a="http://schemas.openxmlformats.org/drawingml/2006/main" noChangeAspect="1"/>
+            </wp:cNvGraphicFramePr>
+            <a:graphic xmlns:a="http://schemas.openxmlformats.org/drawingml/2006/main">
+              <a:graphicData uri="http://schemas.openxmlformats.org/drawingml/2006/picture">
+                <pic:pic xmlns:pic="http://schemas.openxmlformats.org/drawingml/2006/picture">
+                  <pic:nvPicPr>
+                    <pic:cNvPr id="24" name="Изображение 4" descr="IMG_256"/>
+                    <pic:cNvPicPr>
+                      <a:picLocks noChangeAspect="1"/>
+                    </pic:cNvPicPr>
+                  </pic:nvPicPr>
+                  <pic:blipFill>
+                    <a:blip r:embed="rId28"/>
+                    <a:stretch>
+                      <a:fillRect/>
+                    </a:stretch>
+                  </pic:blipFill>
+                  <pic:spPr>
+                    <a:xfrm>
+                      <a:off x="0" y="0"/>
+                      <a:ext cx="6315710" cy="3552190"/>
+                    </a:xfrm>
+                    <a:prstGeom prst="rect">
+                      <a:avLst/>
+                    </a:prstGeom>
+                    <a:noFill/>
+                    <a:ln w="9525">
+                      <a:noFill/>
+                    </a:ln>
+                  </pic:spPr>
+                </pic:pic>
+              </a:graphicData>
+            </a:graphic>
+          </wp:inline>
+        </w:drawing>
+      </w:r>
+    </w:p>
+    <w:p>
+      <w:pPr>
+        <w:pStyle w:val="17"/>
+        <w:numPr>
+          <w:numId w:val="0"/>
+        </w:numPr>
+        <w:rPr>
+          <w:rFonts w:hint="default" w:ascii="SimSun" w:hAnsi="SimSun" w:eastAsia="SimSun" w:cs="SimSun"/>
+          <w:sz w:val="24"/>
+          <w:szCs w:val="24"/>
+          <w:lang w:val="en-US"/>
+        </w:rPr>
+      </w:pPr>
+      <w:r>
+        <w:t xml:space="preserve">Изображение </w:t>
+      </w:r>
+      <w:r>
+        <w:fldChar w:fldCharType="begin"/>
+      </w:r>
+      <w:r>
+        <w:instrText xml:space="preserve"> SEQ Изображение \* ARABIC </w:instrText>
+      </w:r>
+      <w:r>
+        <w:fldChar w:fldCharType="separate"/>
+      </w:r>
+      <w:r>
+        <w:t>22</w:t>
+      </w:r>
+      <w:r>
+        <w:fldChar w:fldCharType="end"/>
+      </w:r>
+      <w:r>
+        <w:rPr>
+          <w:lang w:val="en-US"/>
+        </w:rPr>
+        <w:t xml:space="preserve"> - Добавление языка окно 1.</w:t>
       </w:r>
     </w:p>
     <w:p>
@@ -2455,9 +2778,109 @@
       </w:pPr>
       <w:r>
         <w:rPr>
-          <w:rFonts w:hint="default" w:ascii="Times New Roman" w:hAnsi="Times New Roman" w:cs="Times New Roman"/>
-        </w:rPr>
-        <w:t>Если появится запрос на установку языковых пакетов — нажмите «Установить».</w:t>
+          <w:rFonts w:hint="default" w:ascii="Times New Roman" w:hAnsi="Times New Roman"/>
+        </w:rPr>
+        <w:t>Нажмите на три вертикальные точки, чтобы посмотреть все языки.</w:t>
+      </w:r>
+    </w:p>
+    <w:p>
+      <w:pPr>
+        <w:numPr>
+          <w:numId w:val="0"/>
+        </w:numPr>
+        <w:jc w:val="center"/>
+        <w:rPr>
+          <w:rFonts w:ascii="SimSun" w:hAnsi="SimSun" w:eastAsia="SimSun" w:cs="SimSun"/>
+          <w:sz w:val="24"/>
+          <w:szCs w:val="24"/>
+        </w:rPr>
+      </w:pPr>
+      <w:r>
+        <w:rPr>
+          <w:rFonts w:ascii="SimSun" w:hAnsi="SimSun" w:eastAsia="SimSun" w:cs="SimSun"/>
+          <w:sz w:val="24"/>
+          <w:szCs w:val="24"/>
+        </w:rPr>
+        <w:drawing>
+          <wp:inline distT="0" distB="0" distL="114300" distR="114300">
+            <wp:extent cx="3495675" cy="3505200"/>
+            <wp:effectExtent l="0" t="0" r="9525" b="0"/>
+            <wp:docPr id="25" name="Изображение 5" descr="IMG_256"/>
+            <wp:cNvGraphicFramePr>
+              <a:graphicFrameLocks xmlns:a="http://schemas.openxmlformats.org/drawingml/2006/main" noChangeAspect="1"/>
+            </wp:cNvGraphicFramePr>
+            <a:graphic xmlns:a="http://schemas.openxmlformats.org/drawingml/2006/main">
+              <a:graphicData uri="http://schemas.openxmlformats.org/drawingml/2006/picture">
+                <pic:pic xmlns:pic="http://schemas.openxmlformats.org/drawingml/2006/picture">
+                  <pic:nvPicPr>
+                    <pic:cNvPr id="25" name="Изображение 5" descr="IMG_256"/>
+                    <pic:cNvPicPr>
+                      <a:picLocks noChangeAspect="1"/>
+                    </pic:cNvPicPr>
+                  </pic:nvPicPr>
+                  <pic:blipFill>
+                    <a:blip r:embed="rId29"/>
+                    <a:stretch>
+                      <a:fillRect/>
+                    </a:stretch>
+                  </pic:blipFill>
+                  <pic:spPr>
+                    <a:xfrm>
+                      <a:off x="0" y="0"/>
+                      <a:ext cx="3495675" cy="3505200"/>
+                    </a:xfrm>
+                    <a:prstGeom prst="rect">
+                      <a:avLst/>
+                    </a:prstGeom>
+                    <a:noFill/>
+                    <a:ln w="9525">
+                      <a:noFill/>
+                    </a:ln>
+                  </pic:spPr>
+                </pic:pic>
+              </a:graphicData>
+            </a:graphic>
+          </wp:inline>
+        </w:drawing>
+      </w:r>
+    </w:p>
+    <w:p>
+      <w:pPr>
+        <w:pStyle w:val="17"/>
+        <w:numPr>
+          <w:numId w:val="0"/>
+        </w:numPr>
+        <w:jc w:val="center"/>
+        <w:rPr>
+          <w:rFonts w:hint="default" w:ascii="SimSun" w:hAnsi="SimSun" w:eastAsia="SimSun" w:cs="SimSun"/>
+          <w:sz w:val="24"/>
+          <w:szCs w:val="24"/>
+          <w:lang w:val="en-US"/>
+        </w:rPr>
+      </w:pPr>
+      <w:r>
+        <w:t xml:space="preserve">Изображение </w:t>
+      </w:r>
+      <w:r>
+        <w:fldChar w:fldCharType="begin"/>
+      </w:r>
+      <w:r>
+        <w:instrText xml:space="preserve"> SEQ Изображение \* ARABIC </w:instrText>
+      </w:r>
+      <w:r>
+        <w:fldChar w:fldCharType="separate"/>
+      </w:r>
+      <w:r>
+        <w:t>23</w:t>
+      </w:r>
+      <w:r>
+        <w:fldChar w:fldCharType="end"/>
+      </w:r>
+      <w:r>
+        <w:rPr>
+          <w:lang w:val="en-US"/>
+        </w:rPr>
+        <w:t xml:space="preserve"> - Добавление языка окно 2.</w:t>
       </w:r>
     </w:p>
     <w:p>
@@ -2472,9 +2895,109 @@
       </w:pPr>
       <w:r>
         <w:rPr>
-          <w:rFonts w:hint="default" w:ascii="Times New Roman" w:hAnsi="Times New Roman" w:cs="Times New Roman"/>
-        </w:rPr>
-        <w:t>В окне «Языковая поддержка» (Language Support) нажмите «Установить/удалить языки…».</w:t>
+          <w:rFonts w:hint="default" w:ascii="Times New Roman" w:hAnsi="Times New Roman"/>
+        </w:rPr>
+        <w:t>Найдите строку «Russian», нажмите на неё и нажимте «Добавить».</w:t>
+      </w:r>
+    </w:p>
+    <w:p>
+      <w:pPr>
+        <w:numPr>
+          <w:numId w:val="0"/>
+        </w:numPr>
+        <w:jc w:val="center"/>
+        <w:rPr>
+          <w:rFonts w:ascii="SimSun" w:hAnsi="SimSun" w:eastAsia="SimSun" w:cs="SimSun"/>
+          <w:sz w:val="24"/>
+          <w:szCs w:val="24"/>
+        </w:rPr>
+      </w:pPr>
+      <w:r>
+        <w:rPr>
+          <w:rFonts w:ascii="SimSun" w:hAnsi="SimSun" w:eastAsia="SimSun" w:cs="SimSun"/>
+          <w:sz w:val="24"/>
+          <w:szCs w:val="24"/>
+        </w:rPr>
+        <w:drawing>
+          <wp:inline distT="0" distB="0" distL="114300" distR="114300">
+            <wp:extent cx="3457575" cy="3895725"/>
+            <wp:effectExtent l="0" t="0" r="1905" b="5715"/>
+            <wp:docPr id="26" name="Изображение 6" descr="IMG_256"/>
+            <wp:cNvGraphicFramePr>
+              <a:graphicFrameLocks xmlns:a="http://schemas.openxmlformats.org/drawingml/2006/main" noChangeAspect="1"/>
+            </wp:cNvGraphicFramePr>
+            <a:graphic xmlns:a="http://schemas.openxmlformats.org/drawingml/2006/main">
+              <a:graphicData uri="http://schemas.openxmlformats.org/drawingml/2006/picture">
+                <pic:pic xmlns:pic="http://schemas.openxmlformats.org/drawingml/2006/picture">
+                  <pic:nvPicPr>
+                    <pic:cNvPr id="26" name="Изображение 6" descr="IMG_256"/>
+                    <pic:cNvPicPr>
+                      <a:picLocks noChangeAspect="1"/>
+                    </pic:cNvPicPr>
+                  </pic:nvPicPr>
+                  <pic:blipFill>
+                    <a:blip r:embed="rId30"/>
+                    <a:stretch>
+                      <a:fillRect/>
+                    </a:stretch>
+                  </pic:blipFill>
+                  <pic:spPr>
+                    <a:xfrm>
+                      <a:off x="0" y="0"/>
+                      <a:ext cx="3457575" cy="3895725"/>
+                    </a:xfrm>
+                    <a:prstGeom prst="rect">
+                      <a:avLst/>
+                    </a:prstGeom>
+                    <a:noFill/>
+                    <a:ln w="9525">
+                      <a:noFill/>
+                    </a:ln>
+                  </pic:spPr>
+                </pic:pic>
+              </a:graphicData>
+            </a:graphic>
+          </wp:inline>
+        </w:drawing>
+      </w:r>
+    </w:p>
+    <w:p>
+      <w:pPr>
+        <w:pStyle w:val="17"/>
+        <w:numPr>
+          <w:numId w:val="0"/>
+        </w:numPr>
+        <w:jc w:val="center"/>
+        <w:rPr>
+          <w:rFonts w:hint="default" w:ascii="SimSun" w:hAnsi="SimSun" w:eastAsia="SimSun" w:cs="SimSun"/>
+          <w:sz w:val="24"/>
+          <w:szCs w:val="24"/>
+          <w:lang w:val="en-US"/>
+        </w:rPr>
+      </w:pPr>
+      <w:r>
+        <w:t xml:space="preserve">Изображение </w:t>
+      </w:r>
+      <w:r>
+        <w:fldChar w:fldCharType="begin"/>
+      </w:r>
+      <w:r>
+        <w:instrText xml:space="preserve"> SEQ Изображение \* ARABIC </w:instrText>
+      </w:r>
+      <w:r>
+        <w:fldChar w:fldCharType="separate"/>
+      </w:r>
+      <w:r>
+        <w:t>24</w:t>
+      </w:r>
+      <w:r>
+        <w:fldChar w:fldCharType="end"/>
+      </w:r>
+      <w:r>
+        <w:rPr>
+          <w:lang w:val="en-US"/>
+        </w:rPr>
+        <w:t xml:space="preserve"> - Добавление языка окно 3.</w:t>
       </w:r>
     </w:p>
     <w:p>
@@ -2489,39 +3012,134 @@
       </w:pPr>
       <w:r>
         <w:rPr>
-          <w:rFonts w:hint="default" w:ascii="Times New Roman" w:hAnsi="Times New Roman" w:cs="Times New Roman"/>
-        </w:rPr>
-        <w:t xml:space="preserve">Найдите </w:t>
-      </w:r>
-      <w:r>
-        <w:rPr>
-          <w:rFonts w:hint="default" w:ascii="Times New Roman" w:hAnsi="Times New Roman" w:cs="Times New Roman"/>
-          <w:b/>
-        </w:rPr>
-        <w:t>Russian</w:t>
-      </w:r>
-      <w:r>
-        <w:rPr>
-          <w:rFonts w:hint="default" w:ascii="Times New Roman" w:hAnsi="Times New Roman" w:cs="Times New Roman"/>
-        </w:rPr>
-        <w:t>, поставьте галочку и нажмите «Применить».</w:t>
+          <w:rFonts w:hint="default" w:ascii="Times New Roman" w:hAnsi="Times New Roman"/>
+        </w:rPr>
+        <w:t>После добавления русского языка, Вы увидите его в списке языков и сверху на панели, слева от настроек сети, появится кнопка выбора языка.</w:t>
       </w:r>
     </w:p>
     <w:p>
       <w:pPr>
         <w:numPr>
-          <w:ilvl w:val="1"/>
-          <w:numId w:val="7"/>
+          <w:numId w:val="0"/>
         </w:numPr>
+        <w:jc w:val="center"/>
+        <w:rPr>
+          <w:rFonts w:ascii="SimSun" w:hAnsi="SimSun" w:eastAsia="SimSun" w:cs="SimSun"/>
+          <w:sz w:val="24"/>
+          <w:szCs w:val="24"/>
+        </w:rPr>
+      </w:pPr>
+      <w:r>
+        <w:rPr>
+          <w:rFonts w:ascii="SimSun" w:hAnsi="SimSun" w:eastAsia="SimSun" w:cs="SimSun"/>
+          <w:sz w:val="24"/>
+          <w:szCs w:val="24"/>
+        </w:rPr>
+        <w:drawing>
+          <wp:inline distT="0" distB="0" distL="114300" distR="114300">
+            <wp:extent cx="6315710" cy="3187700"/>
+            <wp:effectExtent l="0" t="0" r="8890" b="12700"/>
+            <wp:docPr id="27" name="Изображение 7" descr="IMG_256"/>
+            <wp:cNvGraphicFramePr>
+              <a:graphicFrameLocks xmlns:a="http://schemas.openxmlformats.org/drawingml/2006/main" noChangeAspect="1"/>
+            </wp:cNvGraphicFramePr>
+            <a:graphic xmlns:a="http://schemas.openxmlformats.org/drawingml/2006/main">
+              <a:graphicData uri="http://schemas.openxmlformats.org/drawingml/2006/picture">
+                <pic:pic xmlns:pic="http://schemas.openxmlformats.org/drawingml/2006/picture">
+                  <pic:nvPicPr>
+                    <pic:cNvPr id="27" name="Изображение 7" descr="IMG_256"/>
+                    <pic:cNvPicPr>
+                      <a:picLocks noChangeAspect="1"/>
+                    </pic:cNvPicPr>
+                  </pic:nvPicPr>
+                  <pic:blipFill>
+                    <a:blip r:embed="rId31"/>
+                    <a:stretch>
+                      <a:fillRect/>
+                    </a:stretch>
+                  </pic:blipFill>
+                  <pic:spPr>
+                    <a:xfrm>
+                      <a:off x="0" y="0"/>
+                      <a:ext cx="6315710" cy="3187700"/>
+                    </a:xfrm>
+                    <a:prstGeom prst="rect">
+                      <a:avLst/>
+                    </a:prstGeom>
+                    <a:noFill/>
+                    <a:ln w="9525">
+                      <a:noFill/>
+                    </a:ln>
+                  </pic:spPr>
+                </pic:pic>
+              </a:graphicData>
+            </a:graphic>
+          </wp:inline>
+        </w:drawing>
+      </w:r>
+    </w:p>
+    <w:p>
+      <w:pPr>
+        <w:pStyle w:val="17"/>
+        <w:numPr>
+          <w:numId w:val="0"/>
+        </w:numPr>
+        <w:jc w:val="center"/>
+        <w:rPr>
+          <w:rFonts w:hint="default" w:ascii="SimSun" w:hAnsi="SimSun" w:eastAsia="SimSun" w:cs="SimSun"/>
+          <w:sz w:val="24"/>
+          <w:szCs w:val="24"/>
+          <w:lang w:val="en-US"/>
+        </w:rPr>
+      </w:pPr>
+      <w:r>
+        <w:t xml:space="preserve">Изображение </w:t>
+      </w:r>
+      <w:r>
+        <w:fldChar w:fldCharType="begin"/>
+      </w:r>
+      <w:r>
+        <w:instrText xml:space="preserve"> SEQ Изображение \* ARABIC </w:instrText>
+      </w:r>
+      <w:r>
+        <w:fldChar w:fldCharType="separate"/>
+      </w:r>
+      <w:r>
+        <w:t>25</w:t>
+      </w:r>
+      <w:r>
+        <w:fldChar w:fldCharType="end"/>
+      </w:r>
+      <w:r>
+        <w:rPr>
+          <w:lang w:val="en-US"/>
+        </w:rPr>
+        <w:t xml:space="preserve"> - Изменения после добавления языка.</w:t>
+      </w:r>
+    </w:p>
+    <w:p>
+      <w:pPr>
+        <w:numPr>
+          <w:numId w:val="0"/>
+        </w:numPr>
+        <w:ind w:left="720" w:leftChars="0" w:firstLine="720" w:firstLineChars="0"/>
         <w:rPr>
           <w:rFonts w:hint="default" w:ascii="Times New Roman" w:hAnsi="Times New Roman" w:cs="Times New Roman"/>
-        </w:rPr>
-      </w:pPr>
-      <w:r>
-        <w:rPr>
-          <w:rFonts w:hint="default" w:ascii="Times New Roman" w:hAnsi="Times New Roman" w:cs="Times New Roman"/>
-        </w:rPr>
-        <w:t>Дождитесь завершения загрузки и установки пакетов.</w:t>
+          <w:lang w:val="en-US"/>
+        </w:rPr>
+      </w:pPr>
+      <w:r>
+        <w:rPr>
+          <w:rFonts w:hint="default" w:ascii="Times New Roman" w:hAnsi="Times New Roman"/>
+        </w:rPr>
+        <w:t>По умолчанию переключение языка осуществляется клавишами Win (В Linux она называется Super) + Space (Пробел)</w:t>
+      </w:r>
+      <w:r>
+        <w:rPr>
+          <w:rFonts w:hint="default"/>
+          <w:lang w:val="en-US"/>
+        </w:rPr>
+        <w:t>.</w:t>
       </w:r>
     </w:p>
     <w:sectPr>
@@ -2602,22 +3220,6 @@
                       <a:ln w="6350">
                         <a:noFill/>
                       </a:ln>
-                      <a:extLst>
-                        <a:ext uri="{909E8E84-426E-40DD-AFC4-6F175D3DCCD1}">
-                          <a14:hiddenFill xmlns:a14="http://schemas.microsoft.com/office/drawing/2010/main">
-                            <a:solidFill>
-                              <a:schemeClr val="lt1"/>
-                            </a:solidFill>
-                          </a14:hiddenFill>
-                        </a:ext>
-                        <a:ext uri="{91240B29-F687-4F45-9708-019B960494DF}">
-                          <a14:hiddenLine xmlns:a14="http://schemas.microsoft.com/office/drawing/2010/main" w="6350">
-                            <a:solidFill>
-                              <a:prstClr val="black"/>
-                            </a:solidFill>
-                          </a14:hiddenLine>
-                        </a:ext>
-                      </a:extLst>
                     </wps:spPr>
                     <wps:style>
                       <a:lnRef idx="0">
@@ -2668,7 +3270,7 @@
         </mc:Choice>
         <mc:Fallback>
           <w:pict>
-            <v:shape id="_x0000_s1026" o:spid="_x0000_s1026" o:spt="202" type="#_x0000_t202" style="position:absolute;left:0pt;margin-top:0pt;height:144pt;width:144pt;mso-position-horizontal:center;mso-position-horizontal-relative:margin;mso-wrap-style:none;z-index:251659264;mso-width-relative:page;mso-height-relative:page;" filled="f" stroked="f" coordsize="21600,21600" o:gfxdata="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">
+            <v:shape id="_x0000_s1026" o:spid="_x0000_s1026" o:spt="202" type="#_x0000_t202" style="position:absolute;left:0pt;margin-top:0pt;height:144pt;width:144pt;mso-position-horizontal:center;mso-position-horizontal-relative:margin;mso-wrap-style:none;z-index:251659264;mso-width-relative:page;mso-height-relative:page;" filled="f" stroked="f" coordsize="21600,21600" o:gfxdata="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">
               <v:fill on="f" focussize="0,0"/>
               <v:stroke on="f" weight="0.5pt"/>
               <v:imagedata o:title=""/>

</xml_diff>